<commit_message>
Testet kommandoen G F
</commit_message>
<xml_diff>
--- a/Testing/GF_Testing.docx
+++ b/Testing/GF_Testing.docx
@@ -3,7 +3,6 @@
 <w:document xmlns:wpc="http://schemas.microsoft.com/office/word/2010/wordprocessingCanvas" xmlns:cx="http://schemas.microsoft.com/office/drawing/2014/chartex" xmlns:cx1="http://schemas.microsoft.com/office/drawing/2015/9/8/chartex" xmlns:cx2="http://schemas.microsoft.com/office/drawing/2015/10/21/chartex" xmlns:cx3="http://schemas.microsoft.com/office/drawing/2016/5/9/chartex" xmlns:cx4="http://schemas.microsoft.com/office/drawing/2016/5/10/chartex" xmlns:cx5="http://schemas.microsoft.com/office/drawing/2016/5/11/chartex" xmlns:cx6="http://schemas.microsoft.com/office/drawing/2016/5/12/chartex" xmlns:cx7="http://schemas.microsoft.com/office/drawing/2016/5/13/chartex" xmlns:cx8="http://schemas.microsoft.com/office/drawing/2016/5/14/chartex" xmlns:mc="http://schemas.openxmlformats.org/markup-compatibility/2006" xmlns:aink="http://schemas.microsoft.com/office/drawing/2016/ink" xmlns:am3d="http://schemas.microsoft.com/office/drawing/2017/model3d" xmlns:o="urn:schemas-microsoft-com:office:office" xmlns:r="http://schemas.openxmlformats.org/officeDocument/2006/relationships" xmlns:m="http://schemas.openxmlformats.org/officeDocument/2006/math" xmlns:v="urn:schemas-microsoft-com:vml" xmlns:wp14="http://schemas.microsoft.com/office/word/2010/wordprocessingDrawing" xmlns:wp="http://schemas.openxmlformats.org/drawingml/2006/wordprocessingDrawing" xmlns:w10="urn:schemas-microsoft-com:office:word" xmlns:w="http://schemas.openxmlformats.org/wordprocessingml/2006/main" xmlns:w14="http://schemas.microsoft.com/office/word/2010/wordml" xmlns:w15="http://schemas.microsoft.com/office/word/2012/wordml" xmlns:w16cex="http://schemas.microsoft.com/office/word/2018/wordml/cex" xmlns:w16cid="http://schemas.microsoft.com/office/word/2016/wordml/cid" xmlns:w16="http://schemas.microsoft.com/office/word/2018/wordml" xmlns:w16sdtdh="http://schemas.microsoft.com/office/word/2020/wordml/sdtdatahash" xmlns:w16se="http://schemas.microsoft.com/office/word/2015/wordml/symex" xmlns:wpg="http://schemas.microsoft.com/office/word/2010/wordprocessingGroup" xmlns:wpi="http://schemas.microsoft.com/office/word/2010/wordprocessingInk" xmlns:wne="http://schemas.microsoft.com/office/word/2006/wordml" xmlns:wps="http://schemas.microsoft.com/office/word/2010/wordprocessingShape" mc:Ignorable="w14 w15 w16se w16cid w16 w16cex w16sdtdh wp14">
   <w:body>
     <w:p>
-      <w:proofErr w:type="gramStart"/>
       <w:r>
         <w:t>Gruppenummer</w:t>
       </w:r>
@@ -13,7 +12,6 @@
       <w:r>
         <w:t>45</w:t>
       </w:r>
-      <w:proofErr w:type="gramEnd"/>
       <w:r>
         <w:tab/>
       </w:r>
@@ -61,20 +59,20 @@
         <w:tblLook w:val="04A0" w:firstRow="1" w:lastRow="0" w:firstColumn="1" w:lastColumn="0" w:noHBand="0" w:noVBand="1"/>
       </w:tblPr>
       <w:tblGrid>
-        <w:gridCol w:w="562"/>
-        <w:gridCol w:w="2268"/>
-        <w:gridCol w:w="2835"/>
-        <w:gridCol w:w="993"/>
-        <w:gridCol w:w="2409"/>
-        <w:gridCol w:w="2268"/>
-        <w:gridCol w:w="851"/>
-        <w:gridCol w:w="850"/>
-        <w:gridCol w:w="2694"/>
+        <w:gridCol w:w="556"/>
+        <w:gridCol w:w="2234"/>
+        <w:gridCol w:w="2592"/>
+        <w:gridCol w:w="1392"/>
+        <w:gridCol w:w="2369"/>
+        <w:gridCol w:w="2217"/>
+        <w:gridCol w:w="848"/>
+        <w:gridCol w:w="848"/>
+        <w:gridCol w:w="2674"/>
       </w:tblGrid>
       <w:tr>
         <w:tc>
           <w:tcPr>
-            <w:tcW w:w="562" w:type="dxa"/>
+            <w:tcW w:w="556" w:type="dxa"/>
           </w:tcPr>
           <w:p>
             <w:pPr>
@@ -82,14 +80,12 @@
                 <w:b/>
               </w:rPr>
             </w:pPr>
-            <w:proofErr w:type="spellStart"/>
             <w:r>
               <w:rPr>
                 <w:b/>
               </w:rPr>
               <w:t>Nr</w:t>
             </w:r>
-            <w:proofErr w:type="spellEnd"/>
           </w:p>
           <w:p>
             <w:pPr>
@@ -101,7 +97,7 @@
         </w:tc>
         <w:tc>
           <w:tcPr>
-            <w:tcW w:w="2268" w:type="dxa"/>
+            <w:tcW w:w="2234" w:type="dxa"/>
           </w:tcPr>
           <w:p>
             <w:pPr>
@@ -120,7 +116,7 @@
         </w:tc>
         <w:tc>
           <w:tcPr>
-            <w:tcW w:w="2835" w:type="dxa"/>
+            <w:tcW w:w="2592" w:type="dxa"/>
           </w:tcPr>
           <w:p>
             <w:pPr>
@@ -139,7 +135,7 @@
         </w:tc>
         <w:tc>
           <w:tcPr>
-            <w:tcW w:w="993" w:type="dxa"/>
+            <w:tcW w:w="1392" w:type="dxa"/>
           </w:tcPr>
           <w:p>
             <w:pPr>
@@ -158,7 +154,7 @@
         </w:tc>
         <w:tc>
           <w:tcPr>
-            <w:tcW w:w="2409" w:type="dxa"/>
+            <w:tcW w:w="2369" w:type="dxa"/>
           </w:tcPr>
           <w:p>
             <w:pPr>
@@ -177,7 +173,7 @@
         </w:tc>
         <w:tc>
           <w:tcPr>
-            <w:tcW w:w="2268" w:type="dxa"/>
+            <w:tcW w:w="2217" w:type="dxa"/>
           </w:tcPr>
           <w:p>
             <w:pPr>
@@ -196,7 +192,7 @@
         </w:tc>
         <w:tc>
           <w:tcPr>
-            <w:tcW w:w="851" w:type="dxa"/>
+            <w:tcW w:w="848" w:type="dxa"/>
           </w:tcPr>
           <w:p>
             <w:pPr>
@@ -221,7 +217,7 @@
         </w:tc>
         <w:tc>
           <w:tcPr>
-            <w:tcW w:w="850" w:type="dxa"/>
+            <w:tcW w:w="848" w:type="dxa"/>
           </w:tcPr>
           <w:p>
             <w:pPr>
@@ -240,7 +236,7 @@
         </w:tc>
         <w:tc>
           <w:tcPr>
-            <w:tcW w:w="2694" w:type="dxa"/>
+            <w:tcW w:w="2674" w:type="dxa"/>
           </w:tcPr>
           <w:p>
             <w:pPr>
@@ -267,117 +263,266 @@
       <w:tr>
         <w:tc>
           <w:tcPr>
-            <w:tcW w:w="562" w:type="dxa"/>
-          </w:tcPr>
-          <w:p/>
-          <w:p/>
-          <w:p/>
-        </w:tc>
-        <w:tc>
-          <w:tcPr>
-            <w:tcW w:w="2268" w:type="dxa"/>
-          </w:tcPr>
-          <w:p/>
-          <w:p/>
-          <w:p/>
-        </w:tc>
-        <w:tc>
-          <w:tcPr>
-            <w:tcW w:w="2835" w:type="dxa"/>
-          </w:tcPr>
-          <w:p/>
-        </w:tc>
-        <w:tc>
-          <w:tcPr>
-            <w:tcW w:w="993" w:type="dxa"/>
-          </w:tcPr>
-          <w:p/>
-        </w:tc>
-        <w:tc>
-          <w:tcPr>
-            <w:tcW w:w="2409" w:type="dxa"/>
-          </w:tcPr>
-          <w:p/>
-        </w:tc>
-        <w:tc>
-          <w:tcPr>
-            <w:tcW w:w="2268" w:type="dxa"/>
-          </w:tcPr>
-          <w:p/>
-        </w:tc>
-        <w:tc>
-          <w:tcPr>
-            <w:tcW w:w="851" w:type="dxa"/>
-          </w:tcPr>
-          <w:p/>
-        </w:tc>
-        <w:tc>
-          <w:tcPr>
-            <w:tcW w:w="850" w:type="dxa"/>
-          </w:tcPr>
-          <w:p/>
-        </w:tc>
-        <w:tc>
-          <w:tcPr>
-            <w:tcW w:w="2694" w:type="dxa"/>
-          </w:tcPr>
+            <w:tcW w:w="556" w:type="dxa"/>
+          </w:tcPr>
+          <w:p/>
+          <w:p>
+            <w:r>
+              <w:t>1</w:t>
+            </w:r>
+          </w:p>
+          <w:p/>
+        </w:tc>
+        <w:tc>
+          <w:tcPr>
+            <w:tcW w:w="2234" w:type="dxa"/>
+          </w:tcPr>
+          <w:p/>
+          <w:p>
+            <w:r>
+              <w:t>Kommandoen ‘G’, så ‘F’, er skrevet</w:t>
+            </w:r>
+          </w:p>
+          <w:p/>
+        </w:tc>
+        <w:tc>
+          <w:tcPr>
+            <w:tcW w:w="2592" w:type="dxa"/>
+          </w:tcPr>
+          <w:p/>
+          <w:p>
+            <w:r>
+              <w:t>Spør om gjenstand</w:t>
+            </w:r>
+            <w:r>
+              <w:t>ens</w:t>
+            </w:r>
+            <w:r>
+              <w:t xml:space="preserve"> nr</w:t>
+            </w:r>
+            <w:r>
+              <w:t>.</w:t>
+            </w:r>
+            <w:r>
+              <w:t>/</w:t>
+            </w:r>
+            <w:r>
+              <w:t>id</w:t>
+            </w:r>
+          </w:p>
+        </w:tc>
+        <w:tc>
+          <w:tcPr>
+            <w:tcW w:w="1392" w:type="dxa"/>
+          </w:tcPr>
+          <w:p/>
+          <w:p>
+            <w:r>
+              <w:t>X</w:t>
+            </w:r>
+          </w:p>
+          <w:p>
+            <w:r>
+              <w:t>(ugyldig id/nr.)</w:t>
+            </w:r>
+          </w:p>
+        </w:tc>
+        <w:tc>
+          <w:tcPr>
+            <w:tcW w:w="2369" w:type="dxa"/>
+          </w:tcPr>
+          <w:p/>
+          <w:p>
+            <w:r>
+              <w:t>Looper helt til</w:t>
+            </w:r>
+            <w:r>
+              <w:t xml:space="preserve"> input av gyldig</w:t>
+            </w:r>
+            <w:r>
+              <w:t xml:space="preserve"> nr./id for gjenstand</w:t>
+            </w:r>
+            <w:r>
+              <w:t>en</w:t>
+            </w:r>
+          </w:p>
+          <w:p/>
+        </w:tc>
+        <w:tc>
+          <w:tcPr>
+            <w:tcW w:w="2217" w:type="dxa"/>
+          </w:tcPr>
+          <w:p/>
+          <w:p/>
+          <w:p>
+            <w:r>
+              <w:t xml:space="preserve">         -||-</w:t>
+            </w:r>
+          </w:p>
+        </w:tc>
+        <w:tc>
+          <w:tcPr>
+            <w:tcW w:w="848" w:type="dxa"/>
+          </w:tcPr>
+          <w:p/>
+          <w:p>
+            <w:r>
+              <w:t>OK</w:t>
+            </w:r>
+          </w:p>
+        </w:tc>
+        <w:tc>
+          <w:tcPr>
+            <w:tcW w:w="848" w:type="dxa"/>
+          </w:tcPr>
+          <w:p/>
+          <w:p>
+            <w:r>
+              <w:t>Anna</w:t>
+            </w:r>
+          </w:p>
+        </w:tc>
+        <w:tc>
+          <w:tcPr>
+            <w:tcW w:w="2674" w:type="dxa"/>
+          </w:tcPr>
+          <w:p/>
           <w:p/>
         </w:tc>
       </w:tr>
       <w:tr>
         <w:tc>
           <w:tcPr>
-            <w:tcW w:w="562" w:type="dxa"/>
-          </w:tcPr>
-          <w:p/>
-          <w:p/>
-          <w:p/>
-        </w:tc>
-        <w:tc>
-          <w:tcPr>
-            <w:tcW w:w="2268" w:type="dxa"/>
-          </w:tcPr>
-          <w:p/>
-        </w:tc>
-        <w:tc>
-          <w:tcPr>
-            <w:tcW w:w="2835" w:type="dxa"/>
-          </w:tcPr>
-          <w:p/>
-        </w:tc>
-        <w:tc>
-          <w:tcPr>
-            <w:tcW w:w="993" w:type="dxa"/>
-          </w:tcPr>
-          <w:p/>
-        </w:tc>
-        <w:tc>
-          <w:tcPr>
-            <w:tcW w:w="2409" w:type="dxa"/>
-          </w:tcPr>
-          <w:p/>
-        </w:tc>
-        <w:tc>
-          <w:tcPr>
-            <w:tcW w:w="2268" w:type="dxa"/>
-          </w:tcPr>
-          <w:p/>
-        </w:tc>
-        <w:tc>
-          <w:tcPr>
-            <w:tcW w:w="851" w:type="dxa"/>
-          </w:tcPr>
-          <w:p/>
-        </w:tc>
-        <w:tc>
-          <w:tcPr>
-            <w:tcW w:w="850" w:type="dxa"/>
-          </w:tcPr>
-          <w:p/>
-        </w:tc>
-        <w:tc>
-          <w:tcPr>
-            <w:tcW w:w="2694" w:type="dxa"/>
+            <w:tcW w:w="556" w:type="dxa"/>
+          </w:tcPr>
+          <w:p/>
+          <w:p>
+            <w:r>
+              <w:t>2</w:t>
+            </w:r>
+          </w:p>
+          <w:p/>
+        </w:tc>
+        <w:tc>
+          <w:tcPr>
+            <w:tcW w:w="2234" w:type="dxa"/>
+          </w:tcPr>
+          <w:p/>
+          <w:p/>
+          <w:p>
+            <w:r>
+              <w:t>Som pkt. 1</w:t>
+            </w:r>
+          </w:p>
+        </w:tc>
+        <w:tc>
+          <w:tcPr>
+            <w:tcW w:w="2592" w:type="dxa"/>
+          </w:tcPr>
+          <w:p/>
+          <w:p/>
+          <w:p>
+            <w:r>
+              <w:t>Som pkt. 1</w:t>
+            </w:r>
+          </w:p>
+        </w:tc>
+        <w:tc>
+          <w:tcPr>
+            <w:tcW w:w="1392" w:type="dxa"/>
+          </w:tcPr>
+          <w:p>
+            <w:r>
+              <w:t xml:space="preserve"> </w:t>
+            </w:r>
+          </w:p>
+          <w:p/>
+          <w:p>
+            <w:r>
+              <w:t>X</w:t>
+            </w:r>
+          </w:p>
+        </w:tc>
+        <w:tc>
+          <w:tcPr>
+            <w:tcW w:w="2369" w:type="dxa"/>
+          </w:tcPr>
+          <w:p/>
+          <w:p>
+            <w:r>
+              <w:t>F</w:t>
+            </w:r>
+            <w:r>
+              <w:t>inner</w:t>
+            </w:r>
+            <w:r>
+              <w:t xml:space="preserve"> type</w:t>
+            </w:r>
+            <w:r>
+              <w:t>n</w:t>
+            </w:r>
+            <w:r>
+              <w:t xml:space="preserve"> </w:t>
+            </w:r>
+            <w:r>
+              <w:t xml:space="preserve">til </w:t>
+            </w:r>
+            <w:r>
+              <w:t>gjenstand</w:t>
+            </w:r>
+            <w:r>
+              <w:t>en</w:t>
+            </w:r>
+            <w:r>
+              <w:t xml:space="preserve"> og hvor den befinner seg</w:t>
+            </w:r>
+          </w:p>
+          <w:p>
+            <w:r>
+              <w:t>Kommandoen avsluttes</w:t>
+            </w:r>
+          </w:p>
+          <w:p/>
+        </w:tc>
+        <w:tc>
+          <w:tcPr>
+            <w:tcW w:w="2217" w:type="dxa"/>
+          </w:tcPr>
+          <w:p/>
+          <w:p/>
+          <w:p>
+            <w:r>
+              <w:t xml:space="preserve">           -||-</w:t>
+            </w:r>
+          </w:p>
+        </w:tc>
+        <w:tc>
+          <w:tcPr>
+            <w:tcW w:w="848" w:type="dxa"/>
+          </w:tcPr>
+          <w:p/>
+          <w:p/>
+          <w:p>
+            <w:r>
+              <w:t>OK</w:t>
+            </w:r>
+          </w:p>
+        </w:tc>
+        <w:tc>
+          <w:tcPr>
+            <w:tcW w:w="848" w:type="dxa"/>
+          </w:tcPr>
+          <w:p/>
+          <w:p/>
+          <w:p>
+            <w:r>
+              <w:t>Anna</w:t>
+            </w:r>
+          </w:p>
+        </w:tc>
+        <w:tc>
+          <w:tcPr>
+            <w:tcW w:w="2674" w:type="dxa"/>
           </w:tcPr>
           <w:p/>
         </w:tc>
@@ -385,115 +530,199 @@
       <w:tr>
         <w:tc>
           <w:tcPr>
-            <w:tcW w:w="562" w:type="dxa"/>
-          </w:tcPr>
-          <w:p/>
-          <w:p/>
-          <w:p/>
-        </w:tc>
-        <w:tc>
-          <w:tcPr>
-            <w:tcW w:w="2268" w:type="dxa"/>
-          </w:tcPr>
-          <w:p/>
-        </w:tc>
-        <w:tc>
-          <w:tcPr>
-            <w:tcW w:w="2835" w:type="dxa"/>
-          </w:tcPr>
-          <w:p/>
-        </w:tc>
-        <w:tc>
-          <w:tcPr>
-            <w:tcW w:w="993" w:type="dxa"/>
-          </w:tcPr>
-          <w:p/>
-        </w:tc>
-        <w:tc>
-          <w:tcPr>
-            <w:tcW w:w="2409" w:type="dxa"/>
-          </w:tcPr>
-          <w:p/>
-        </w:tc>
-        <w:tc>
-          <w:tcPr>
-            <w:tcW w:w="2268" w:type="dxa"/>
-          </w:tcPr>
-          <w:p/>
-        </w:tc>
-        <w:tc>
-          <w:tcPr>
-            <w:tcW w:w="851" w:type="dxa"/>
-          </w:tcPr>
-          <w:p/>
-        </w:tc>
-        <w:tc>
-          <w:tcPr>
-            <w:tcW w:w="850" w:type="dxa"/>
-          </w:tcPr>
-          <w:p/>
-        </w:tc>
-        <w:tc>
-          <w:tcPr>
-            <w:tcW w:w="2694" w:type="dxa"/>
-          </w:tcPr>
-          <w:p/>
+            <w:tcW w:w="556" w:type="dxa"/>
+          </w:tcPr>
+          <w:p/>
+          <w:p/>
+          <w:p/>
+          <w:p>
+            <w:r>
+              <w:t>3</w:t>
+            </w:r>
+          </w:p>
+          <w:p/>
+        </w:tc>
+        <w:tc>
+          <w:tcPr>
+            <w:tcW w:w="2234" w:type="dxa"/>
+          </w:tcPr>
+          <w:p/>
+          <w:p/>
+          <w:p/>
+          <w:p>
+            <w:r>
+              <w:t>Som pkt. 1</w:t>
+            </w:r>
+          </w:p>
+        </w:tc>
+        <w:tc>
+          <w:tcPr>
+            <w:tcW w:w="2592" w:type="dxa"/>
+          </w:tcPr>
+          <w:p/>
+          <w:p/>
+          <w:p/>
+          <w:p>
+            <w:r>
+              <w:t>Som pkt. 1</w:t>
+            </w:r>
+          </w:p>
+        </w:tc>
+        <w:tc>
+          <w:tcPr>
+            <w:tcW w:w="1392" w:type="dxa"/>
+          </w:tcPr>
+          <w:p/>
+          <w:p>
+            <w:r>
+              <w:t>X</w:t>
+            </w:r>
+          </w:p>
+          <w:p>
+            <w:r>
+              <w:t>(</w:t>
+            </w:r>
+            <w:r>
+              <w:t xml:space="preserve">Gjenstand </w:t>
+            </w:r>
+            <w:r>
+              <w:t>n</w:t>
+            </w:r>
+            <w:r>
+              <w:t>r./id som har blitt slettet)</w:t>
+            </w:r>
+          </w:p>
+          <w:p/>
+        </w:tc>
+        <w:tc>
+          <w:tcPr>
+            <w:tcW w:w="2369" w:type="dxa"/>
+          </w:tcPr>
+          <w:p/>
+          <w:p/>
+          <w:p>
+            <w:r>
+              <w:t>Melding om at gjenstanden ikke finnes</w:t>
+            </w:r>
+          </w:p>
+          <w:p>
+            <w:r>
+              <w:t>Kommandoen avsluttes</w:t>
+            </w:r>
+          </w:p>
+        </w:tc>
+        <w:tc>
+          <w:tcPr>
+            <w:tcW w:w="2217" w:type="dxa"/>
+          </w:tcPr>
+          <w:p/>
+          <w:p/>
+          <w:p>
+            <w:r>
+              <w:t xml:space="preserve">            </w:t>
+            </w:r>
+            <w:r>
+              <w:t>-||-</w:t>
+            </w:r>
+          </w:p>
+          <w:p/>
+        </w:tc>
+        <w:tc>
+          <w:tcPr>
+            <w:tcW w:w="848" w:type="dxa"/>
+          </w:tcPr>
+          <w:p/>
+          <w:p/>
+          <w:p>
+            <w:r>
+              <w:t>OK</w:t>
+            </w:r>
+          </w:p>
+        </w:tc>
+        <w:tc>
+          <w:tcPr>
+            <w:tcW w:w="848" w:type="dxa"/>
+          </w:tcPr>
+          <w:p/>
+          <w:p/>
+          <w:p>
+            <w:r>
+              <w:t>Anna</w:t>
+            </w:r>
+          </w:p>
+        </w:tc>
+        <w:tc>
+          <w:tcPr>
+            <w:tcW w:w="2674" w:type="dxa"/>
+          </w:tcPr>
+          <w:p/>
+          <w:p>
+            <w:r>
+              <w:t>Gjenstander som befinner seg hos kunder kan ikke slettes</w:t>
+            </w:r>
+            <w:r>
+              <w:t>, bare boder</w:t>
+            </w:r>
+            <w:r>
+              <w:t>, må levere gjenstanden tilbake for at det skal bli slettet</w:t>
+            </w:r>
+          </w:p>
         </w:tc>
       </w:tr>
       <w:tr>
         <w:tc>
           <w:tcPr>
-            <w:tcW w:w="562" w:type="dxa"/>
-          </w:tcPr>
-          <w:p/>
-          <w:p/>
-          <w:p/>
-        </w:tc>
-        <w:tc>
-          <w:tcPr>
-            <w:tcW w:w="2268" w:type="dxa"/>
-          </w:tcPr>
-          <w:p/>
-        </w:tc>
-        <w:tc>
-          <w:tcPr>
-            <w:tcW w:w="2835" w:type="dxa"/>
-          </w:tcPr>
-          <w:p/>
-        </w:tc>
-        <w:tc>
-          <w:tcPr>
-            <w:tcW w:w="993" w:type="dxa"/>
-          </w:tcPr>
-          <w:p/>
-        </w:tc>
-        <w:tc>
-          <w:tcPr>
-            <w:tcW w:w="2409" w:type="dxa"/>
-          </w:tcPr>
-          <w:p/>
-        </w:tc>
-        <w:tc>
-          <w:tcPr>
-            <w:tcW w:w="2268" w:type="dxa"/>
-          </w:tcPr>
-          <w:p/>
-        </w:tc>
-        <w:tc>
-          <w:tcPr>
-            <w:tcW w:w="851" w:type="dxa"/>
-          </w:tcPr>
-          <w:p/>
-        </w:tc>
-        <w:tc>
-          <w:tcPr>
-            <w:tcW w:w="850" w:type="dxa"/>
-          </w:tcPr>
-          <w:p/>
-        </w:tc>
-        <w:tc>
-          <w:tcPr>
-            <w:tcW w:w="2694" w:type="dxa"/>
+            <w:tcW w:w="556" w:type="dxa"/>
+          </w:tcPr>
+          <w:p/>
+          <w:p/>
+          <w:p/>
+        </w:tc>
+        <w:tc>
+          <w:tcPr>
+            <w:tcW w:w="2234" w:type="dxa"/>
+          </w:tcPr>
+          <w:p/>
+        </w:tc>
+        <w:tc>
+          <w:tcPr>
+            <w:tcW w:w="2592" w:type="dxa"/>
+          </w:tcPr>
+          <w:p/>
+        </w:tc>
+        <w:tc>
+          <w:tcPr>
+            <w:tcW w:w="1392" w:type="dxa"/>
+          </w:tcPr>
+          <w:p/>
+        </w:tc>
+        <w:tc>
+          <w:tcPr>
+            <w:tcW w:w="2369" w:type="dxa"/>
+          </w:tcPr>
+          <w:p/>
+        </w:tc>
+        <w:tc>
+          <w:tcPr>
+            <w:tcW w:w="2217" w:type="dxa"/>
+          </w:tcPr>
+          <w:p/>
+        </w:tc>
+        <w:tc>
+          <w:tcPr>
+            <w:tcW w:w="848" w:type="dxa"/>
+          </w:tcPr>
+          <w:p/>
+        </w:tc>
+        <w:tc>
+          <w:tcPr>
+            <w:tcW w:w="848" w:type="dxa"/>
+          </w:tcPr>
+          <w:p/>
+        </w:tc>
+        <w:tc>
+          <w:tcPr>
+            <w:tcW w:w="2674" w:type="dxa"/>
           </w:tcPr>
           <w:p/>
         </w:tc>
@@ -501,57 +730,57 @@
       <w:tr>
         <w:tc>
           <w:tcPr>
-            <w:tcW w:w="562" w:type="dxa"/>
-          </w:tcPr>
-          <w:p/>
-          <w:p/>
-          <w:p/>
-        </w:tc>
-        <w:tc>
-          <w:tcPr>
-            <w:tcW w:w="2268" w:type="dxa"/>
-          </w:tcPr>
-          <w:p/>
-        </w:tc>
-        <w:tc>
-          <w:tcPr>
-            <w:tcW w:w="2835" w:type="dxa"/>
-          </w:tcPr>
-          <w:p/>
-        </w:tc>
-        <w:tc>
-          <w:tcPr>
-            <w:tcW w:w="993" w:type="dxa"/>
-          </w:tcPr>
-          <w:p/>
-        </w:tc>
-        <w:tc>
-          <w:tcPr>
-            <w:tcW w:w="2409" w:type="dxa"/>
-          </w:tcPr>
-          <w:p/>
-        </w:tc>
-        <w:tc>
-          <w:tcPr>
-            <w:tcW w:w="2268" w:type="dxa"/>
-          </w:tcPr>
-          <w:p/>
-        </w:tc>
-        <w:tc>
-          <w:tcPr>
-            <w:tcW w:w="851" w:type="dxa"/>
-          </w:tcPr>
-          <w:p/>
-        </w:tc>
-        <w:tc>
-          <w:tcPr>
-            <w:tcW w:w="850" w:type="dxa"/>
-          </w:tcPr>
-          <w:p/>
-        </w:tc>
-        <w:tc>
-          <w:tcPr>
-            <w:tcW w:w="2694" w:type="dxa"/>
+            <w:tcW w:w="556" w:type="dxa"/>
+          </w:tcPr>
+          <w:p/>
+          <w:p/>
+          <w:p/>
+        </w:tc>
+        <w:tc>
+          <w:tcPr>
+            <w:tcW w:w="2234" w:type="dxa"/>
+          </w:tcPr>
+          <w:p/>
+        </w:tc>
+        <w:tc>
+          <w:tcPr>
+            <w:tcW w:w="2592" w:type="dxa"/>
+          </w:tcPr>
+          <w:p/>
+        </w:tc>
+        <w:tc>
+          <w:tcPr>
+            <w:tcW w:w="1392" w:type="dxa"/>
+          </w:tcPr>
+          <w:p/>
+        </w:tc>
+        <w:tc>
+          <w:tcPr>
+            <w:tcW w:w="2369" w:type="dxa"/>
+          </w:tcPr>
+          <w:p/>
+        </w:tc>
+        <w:tc>
+          <w:tcPr>
+            <w:tcW w:w="2217" w:type="dxa"/>
+          </w:tcPr>
+          <w:p/>
+        </w:tc>
+        <w:tc>
+          <w:tcPr>
+            <w:tcW w:w="848" w:type="dxa"/>
+          </w:tcPr>
+          <w:p/>
+        </w:tc>
+        <w:tc>
+          <w:tcPr>
+            <w:tcW w:w="848" w:type="dxa"/>
+          </w:tcPr>
+          <w:p/>
+        </w:tc>
+        <w:tc>
+          <w:tcPr>
+            <w:tcW w:w="2674" w:type="dxa"/>
           </w:tcPr>
           <w:p/>
         </w:tc>
@@ -559,57 +788,57 @@
       <w:tr>
         <w:tc>
           <w:tcPr>
-            <w:tcW w:w="562" w:type="dxa"/>
-          </w:tcPr>
-          <w:p/>
-          <w:p/>
-          <w:p/>
-        </w:tc>
-        <w:tc>
-          <w:tcPr>
-            <w:tcW w:w="2268" w:type="dxa"/>
-          </w:tcPr>
-          <w:p/>
-        </w:tc>
-        <w:tc>
-          <w:tcPr>
-            <w:tcW w:w="2835" w:type="dxa"/>
-          </w:tcPr>
-          <w:p/>
-        </w:tc>
-        <w:tc>
-          <w:tcPr>
-            <w:tcW w:w="993" w:type="dxa"/>
-          </w:tcPr>
-          <w:p/>
-        </w:tc>
-        <w:tc>
-          <w:tcPr>
-            <w:tcW w:w="2409" w:type="dxa"/>
-          </w:tcPr>
-          <w:p/>
-        </w:tc>
-        <w:tc>
-          <w:tcPr>
-            <w:tcW w:w="2268" w:type="dxa"/>
-          </w:tcPr>
-          <w:p/>
-        </w:tc>
-        <w:tc>
-          <w:tcPr>
-            <w:tcW w:w="851" w:type="dxa"/>
-          </w:tcPr>
-          <w:p/>
-        </w:tc>
-        <w:tc>
-          <w:tcPr>
-            <w:tcW w:w="850" w:type="dxa"/>
-          </w:tcPr>
-          <w:p/>
-        </w:tc>
-        <w:tc>
-          <w:tcPr>
-            <w:tcW w:w="2694" w:type="dxa"/>
+            <w:tcW w:w="556" w:type="dxa"/>
+          </w:tcPr>
+          <w:p/>
+          <w:p/>
+          <w:p/>
+        </w:tc>
+        <w:tc>
+          <w:tcPr>
+            <w:tcW w:w="2234" w:type="dxa"/>
+          </w:tcPr>
+          <w:p/>
+        </w:tc>
+        <w:tc>
+          <w:tcPr>
+            <w:tcW w:w="2592" w:type="dxa"/>
+          </w:tcPr>
+          <w:p/>
+        </w:tc>
+        <w:tc>
+          <w:tcPr>
+            <w:tcW w:w="1392" w:type="dxa"/>
+          </w:tcPr>
+          <w:p/>
+        </w:tc>
+        <w:tc>
+          <w:tcPr>
+            <w:tcW w:w="2369" w:type="dxa"/>
+          </w:tcPr>
+          <w:p/>
+        </w:tc>
+        <w:tc>
+          <w:tcPr>
+            <w:tcW w:w="2217" w:type="dxa"/>
+          </w:tcPr>
+          <w:p/>
+        </w:tc>
+        <w:tc>
+          <w:tcPr>
+            <w:tcW w:w="848" w:type="dxa"/>
+          </w:tcPr>
+          <w:p/>
+        </w:tc>
+        <w:tc>
+          <w:tcPr>
+            <w:tcW w:w="848" w:type="dxa"/>
+          </w:tcPr>
+          <w:p/>
+        </w:tc>
+        <w:tc>
+          <w:tcPr>
+            <w:tcW w:w="2674" w:type="dxa"/>
           </w:tcPr>
           <w:p/>
         </w:tc>
@@ -617,57 +846,57 @@
       <w:tr>
         <w:tc>
           <w:tcPr>
-            <w:tcW w:w="562" w:type="dxa"/>
-          </w:tcPr>
-          <w:p/>
-          <w:p/>
-          <w:p/>
-        </w:tc>
-        <w:tc>
-          <w:tcPr>
-            <w:tcW w:w="2268" w:type="dxa"/>
-          </w:tcPr>
-          <w:p/>
-        </w:tc>
-        <w:tc>
-          <w:tcPr>
-            <w:tcW w:w="2835" w:type="dxa"/>
-          </w:tcPr>
-          <w:p/>
-        </w:tc>
-        <w:tc>
-          <w:tcPr>
-            <w:tcW w:w="993" w:type="dxa"/>
-          </w:tcPr>
-          <w:p/>
-        </w:tc>
-        <w:tc>
-          <w:tcPr>
-            <w:tcW w:w="2409" w:type="dxa"/>
-          </w:tcPr>
-          <w:p/>
-        </w:tc>
-        <w:tc>
-          <w:tcPr>
-            <w:tcW w:w="2268" w:type="dxa"/>
-          </w:tcPr>
-          <w:p/>
-        </w:tc>
-        <w:tc>
-          <w:tcPr>
-            <w:tcW w:w="851" w:type="dxa"/>
-          </w:tcPr>
-          <w:p/>
-        </w:tc>
-        <w:tc>
-          <w:tcPr>
-            <w:tcW w:w="850" w:type="dxa"/>
-          </w:tcPr>
-          <w:p/>
-        </w:tc>
-        <w:tc>
-          <w:tcPr>
-            <w:tcW w:w="2694" w:type="dxa"/>
+            <w:tcW w:w="556" w:type="dxa"/>
+          </w:tcPr>
+          <w:p/>
+          <w:p/>
+          <w:p/>
+        </w:tc>
+        <w:tc>
+          <w:tcPr>
+            <w:tcW w:w="2234" w:type="dxa"/>
+          </w:tcPr>
+          <w:p/>
+        </w:tc>
+        <w:tc>
+          <w:tcPr>
+            <w:tcW w:w="2592" w:type="dxa"/>
+          </w:tcPr>
+          <w:p/>
+        </w:tc>
+        <w:tc>
+          <w:tcPr>
+            <w:tcW w:w="1392" w:type="dxa"/>
+          </w:tcPr>
+          <w:p/>
+        </w:tc>
+        <w:tc>
+          <w:tcPr>
+            <w:tcW w:w="2369" w:type="dxa"/>
+          </w:tcPr>
+          <w:p/>
+        </w:tc>
+        <w:tc>
+          <w:tcPr>
+            <w:tcW w:w="2217" w:type="dxa"/>
+          </w:tcPr>
+          <w:p/>
+        </w:tc>
+        <w:tc>
+          <w:tcPr>
+            <w:tcW w:w="848" w:type="dxa"/>
+          </w:tcPr>
+          <w:p/>
+        </w:tc>
+        <w:tc>
+          <w:tcPr>
+            <w:tcW w:w="848" w:type="dxa"/>
+          </w:tcPr>
+          <w:p/>
+        </w:tc>
+        <w:tc>
+          <w:tcPr>
+            <w:tcW w:w="2674" w:type="dxa"/>
           </w:tcPr>
           <w:p/>
         </w:tc>
@@ -675,57 +904,57 @@
       <w:tr>
         <w:tc>
           <w:tcPr>
-            <w:tcW w:w="562" w:type="dxa"/>
-          </w:tcPr>
-          <w:p/>
-          <w:p/>
-          <w:p/>
-        </w:tc>
-        <w:tc>
-          <w:tcPr>
-            <w:tcW w:w="2268" w:type="dxa"/>
-          </w:tcPr>
-          <w:p/>
-        </w:tc>
-        <w:tc>
-          <w:tcPr>
-            <w:tcW w:w="2835" w:type="dxa"/>
-          </w:tcPr>
-          <w:p/>
-        </w:tc>
-        <w:tc>
-          <w:tcPr>
-            <w:tcW w:w="993" w:type="dxa"/>
-          </w:tcPr>
-          <w:p/>
-        </w:tc>
-        <w:tc>
-          <w:tcPr>
-            <w:tcW w:w="2409" w:type="dxa"/>
-          </w:tcPr>
-          <w:p/>
-        </w:tc>
-        <w:tc>
-          <w:tcPr>
-            <w:tcW w:w="2268" w:type="dxa"/>
-          </w:tcPr>
-          <w:p/>
-        </w:tc>
-        <w:tc>
-          <w:tcPr>
-            <w:tcW w:w="851" w:type="dxa"/>
-          </w:tcPr>
-          <w:p/>
-        </w:tc>
-        <w:tc>
-          <w:tcPr>
-            <w:tcW w:w="850" w:type="dxa"/>
-          </w:tcPr>
-          <w:p/>
-        </w:tc>
-        <w:tc>
-          <w:tcPr>
-            <w:tcW w:w="2694" w:type="dxa"/>
+            <w:tcW w:w="556" w:type="dxa"/>
+          </w:tcPr>
+          <w:p/>
+          <w:p/>
+          <w:p/>
+        </w:tc>
+        <w:tc>
+          <w:tcPr>
+            <w:tcW w:w="2234" w:type="dxa"/>
+          </w:tcPr>
+          <w:p/>
+        </w:tc>
+        <w:tc>
+          <w:tcPr>
+            <w:tcW w:w="2592" w:type="dxa"/>
+          </w:tcPr>
+          <w:p/>
+        </w:tc>
+        <w:tc>
+          <w:tcPr>
+            <w:tcW w:w="1392" w:type="dxa"/>
+          </w:tcPr>
+          <w:p/>
+        </w:tc>
+        <w:tc>
+          <w:tcPr>
+            <w:tcW w:w="2369" w:type="dxa"/>
+          </w:tcPr>
+          <w:p/>
+        </w:tc>
+        <w:tc>
+          <w:tcPr>
+            <w:tcW w:w="2217" w:type="dxa"/>
+          </w:tcPr>
+          <w:p/>
+        </w:tc>
+        <w:tc>
+          <w:tcPr>
+            <w:tcW w:w="848" w:type="dxa"/>
+          </w:tcPr>
+          <w:p/>
+        </w:tc>
+        <w:tc>
+          <w:tcPr>
+            <w:tcW w:w="848" w:type="dxa"/>
+          </w:tcPr>
+          <w:p/>
+        </w:tc>
+        <w:tc>
+          <w:tcPr>
+            <w:tcW w:w="2674" w:type="dxa"/>
           </w:tcPr>
           <w:p/>
         </w:tc>
@@ -733,57 +962,57 @@
       <w:tr>
         <w:tc>
           <w:tcPr>
-            <w:tcW w:w="562" w:type="dxa"/>
-          </w:tcPr>
-          <w:p/>
-          <w:p/>
-          <w:p/>
-        </w:tc>
-        <w:tc>
-          <w:tcPr>
-            <w:tcW w:w="2268" w:type="dxa"/>
-          </w:tcPr>
-          <w:p/>
-        </w:tc>
-        <w:tc>
-          <w:tcPr>
-            <w:tcW w:w="2835" w:type="dxa"/>
-          </w:tcPr>
-          <w:p/>
-        </w:tc>
-        <w:tc>
-          <w:tcPr>
-            <w:tcW w:w="993" w:type="dxa"/>
-          </w:tcPr>
-          <w:p/>
-        </w:tc>
-        <w:tc>
-          <w:tcPr>
-            <w:tcW w:w="2409" w:type="dxa"/>
-          </w:tcPr>
-          <w:p/>
-        </w:tc>
-        <w:tc>
-          <w:tcPr>
-            <w:tcW w:w="2268" w:type="dxa"/>
-          </w:tcPr>
-          <w:p/>
-        </w:tc>
-        <w:tc>
-          <w:tcPr>
-            <w:tcW w:w="851" w:type="dxa"/>
-          </w:tcPr>
-          <w:p/>
-        </w:tc>
-        <w:tc>
-          <w:tcPr>
-            <w:tcW w:w="850" w:type="dxa"/>
-          </w:tcPr>
-          <w:p/>
-        </w:tc>
-        <w:tc>
-          <w:tcPr>
-            <w:tcW w:w="2694" w:type="dxa"/>
+            <w:tcW w:w="556" w:type="dxa"/>
+          </w:tcPr>
+          <w:p/>
+          <w:p/>
+          <w:p/>
+        </w:tc>
+        <w:tc>
+          <w:tcPr>
+            <w:tcW w:w="2234" w:type="dxa"/>
+          </w:tcPr>
+          <w:p/>
+        </w:tc>
+        <w:tc>
+          <w:tcPr>
+            <w:tcW w:w="2592" w:type="dxa"/>
+          </w:tcPr>
+          <w:p/>
+        </w:tc>
+        <w:tc>
+          <w:tcPr>
+            <w:tcW w:w="1392" w:type="dxa"/>
+          </w:tcPr>
+          <w:p/>
+        </w:tc>
+        <w:tc>
+          <w:tcPr>
+            <w:tcW w:w="2369" w:type="dxa"/>
+          </w:tcPr>
+          <w:p/>
+        </w:tc>
+        <w:tc>
+          <w:tcPr>
+            <w:tcW w:w="2217" w:type="dxa"/>
+          </w:tcPr>
+          <w:p/>
+        </w:tc>
+        <w:tc>
+          <w:tcPr>
+            <w:tcW w:w="848" w:type="dxa"/>
+          </w:tcPr>
+          <w:p/>
+        </w:tc>
+        <w:tc>
+          <w:tcPr>
+            <w:tcW w:w="848" w:type="dxa"/>
+          </w:tcPr>
+          <w:p/>
+        </w:tc>
+        <w:tc>
+          <w:tcPr>
+            <w:tcW w:w="2674" w:type="dxa"/>
           </w:tcPr>
           <w:p/>
         </w:tc>
@@ -791,57 +1020,57 @@
       <w:tr>
         <w:tc>
           <w:tcPr>
-            <w:tcW w:w="562" w:type="dxa"/>
-          </w:tcPr>
-          <w:p/>
-          <w:p/>
-          <w:p/>
-        </w:tc>
-        <w:tc>
-          <w:tcPr>
-            <w:tcW w:w="2268" w:type="dxa"/>
-          </w:tcPr>
-          <w:p/>
-        </w:tc>
-        <w:tc>
-          <w:tcPr>
-            <w:tcW w:w="2835" w:type="dxa"/>
-          </w:tcPr>
-          <w:p/>
-        </w:tc>
-        <w:tc>
-          <w:tcPr>
-            <w:tcW w:w="993" w:type="dxa"/>
-          </w:tcPr>
-          <w:p/>
-        </w:tc>
-        <w:tc>
-          <w:tcPr>
-            <w:tcW w:w="2409" w:type="dxa"/>
-          </w:tcPr>
-          <w:p/>
-        </w:tc>
-        <w:tc>
-          <w:tcPr>
-            <w:tcW w:w="2268" w:type="dxa"/>
-          </w:tcPr>
-          <w:p/>
-        </w:tc>
-        <w:tc>
-          <w:tcPr>
-            <w:tcW w:w="851" w:type="dxa"/>
-          </w:tcPr>
-          <w:p/>
-        </w:tc>
-        <w:tc>
-          <w:tcPr>
-            <w:tcW w:w="850" w:type="dxa"/>
-          </w:tcPr>
-          <w:p/>
-        </w:tc>
-        <w:tc>
-          <w:tcPr>
-            <w:tcW w:w="2694" w:type="dxa"/>
+            <w:tcW w:w="556" w:type="dxa"/>
+          </w:tcPr>
+          <w:p/>
+          <w:p/>
+          <w:p/>
+        </w:tc>
+        <w:tc>
+          <w:tcPr>
+            <w:tcW w:w="2234" w:type="dxa"/>
+          </w:tcPr>
+          <w:p/>
+        </w:tc>
+        <w:tc>
+          <w:tcPr>
+            <w:tcW w:w="2592" w:type="dxa"/>
+          </w:tcPr>
+          <w:p/>
+        </w:tc>
+        <w:tc>
+          <w:tcPr>
+            <w:tcW w:w="1392" w:type="dxa"/>
+          </w:tcPr>
+          <w:p/>
+        </w:tc>
+        <w:tc>
+          <w:tcPr>
+            <w:tcW w:w="2369" w:type="dxa"/>
+          </w:tcPr>
+          <w:p/>
+        </w:tc>
+        <w:tc>
+          <w:tcPr>
+            <w:tcW w:w="2217" w:type="dxa"/>
+          </w:tcPr>
+          <w:p/>
+        </w:tc>
+        <w:tc>
+          <w:tcPr>
+            <w:tcW w:w="848" w:type="dxa"/>
+          </w:tcPr>
+          <w:p/>
+        </w:tc>
+        <w:tc>
+          <w:tcPr>
+            <w:tcW w:w="848" w:type="dxa"/>
+          </w:tcPr>
+          <w:p/>
+        </w:tc>
+        <w:tc>
+          <w:tcPr>
+            <w:tcW w:w="2674" w:type="dxa"/>
           </w:tcPr>
           <w:p/>
         </w:tc>

</xml_diff>